<commit_message>
Higher dpi figure, potential graphical abstract
Decided not to use the graphical abstract, but keeping the figure in case I need it for future presentations
</commit_message>
<xml_diff>
--- a/drafts/orn_apps_4/woodcock_altitudes_main.docx
+++ b/drafts/orn_apps_4/woodcock_altitudes_main.docx
@@ -1472,34 +1472,24 @@
         </w:rPr>
         <w:t xml:space="preserve"> put birds within range of airspace obstacles (&lt;</w:t>
       </w:r>
-      <w:del w:id="0" w:author="Microsoft Word" w:date="2025-02-07T09:48:00Z" w16du:dateUtc="2025-02-07T14:48:00Z">
-        <w:r>
-          <w:rPr>
-            <w:rFonts w:cs="Times New Roman"/>
-          </w:rPr>
-          <w:delText>200m</w:delText>
-        </w:r>
-      </w:del>
-      <w:ins w:id="1" w:author="Microsoft Word" w:date="2025-02-07T09:48:00Z" w16du:dateUtc="2025-02-07T14:48:00Z">
-        <w:r>
-          <w:rPr>
-            <w:rFonts w:cs="Times New Roman"/>
-          </w:rPr>
-          <w:t>200</w:t>
-        </w:r>
-        <w:r>
-          <w:rPr>
-            <w:rFonts w:cs="Times New Roman"/>
-          </w:rPr>
-          <w:t xml:space="preserve"> </w:t>
-        </w:r>
-        <w:r>
-          <w:rPr>
-            <w:rFonts w:cs="Times New Roman"/>
-          </w:rPr>
-          <w:t>m</w:t>
-        </w:r>
-      </w:ins>
+      <w:r>
+        <w:rPr>
+          <w:rFonts w:cs="Times New Roman"/>
+        </w:rPr>
+        <w:t>200</w:t>
+      </w:r>
+      <w:r>
+        <w:rPr>
+          <w:rFonts w:cs="Times New Roman"/>
+        </w:rPr>
+        <w:t xml:space="preserve"> </w:t>
+      </w:r>
+      <w:r>
+        <w:rPr>
+          <w:rFonts w:cs="Times New Roman"/>
+        </w:rPr>
+        <w:t>m</w:t>
+      </w:r>
       <w:r>
         <w:rPr>
           <w:rFonts w:cs="Times New Roman"/>
@@ -1510,14 +1500,14 @@
         <w:rPr>
           <w:rFonts w:cs="Times New Roman"/>
         </w:rPr>
-        <w:t xml:space="preserve"> Obstacles </w:t>
+        <w:t xml:space="preserve"> Obstacles present </w:t>
       </w:r>
       <w:r>
         <w:rPr>
           <w:rFonts w:cs="Times New Roman"/>
         </w:rPr>
         <w:lastRenderedPageBreak/>
-        <w:t xml:space="preserve">present at these altitudes include buildings (365–988 million bird collisions per year, </w:t>
+        <w:t xml:space="preserve">at these altitudes include buildings (365–988 million bird collisions per year, </w:t>
       </w:r>
       <w:r>
         <w:rPr>
@@ -6472,19 +6462,7 @@
                                 <w:rPr>
                                   <w:rFonts w:ascii="Cambria Math" w:hAnsi="Cambria Math" w:cs="Times New Roman"/>
                                 </w:rPr>
-                                <m:t>Flig</m:t>
-                              </m:r>
-                              <m:r>
-                                <w:rPr>
-                                  <w:rFonts w:ascii="Cambria Math" w:hAnsi="Cambria Math" w:cs="Times New Roman"/>
-                                </w:rPr>
-                                <m:t>h</m:t>
-                              </m:r>
-                              <m:r>
-                                <w:rPr>
-                                  <w:rFonts w:ascii="Cambria Math" w:hAnsi="Cambria Math" w:cs="Times New Roman"/>
-                                </w:rPr>
-                                <m:t>t</m:t>
+                                <m:t>Flight</m:t>
                               </m:r>
                             </m:e>
                             <m:sub>
@@ -6699,19 +6677,7 @@
                                 <w:rPr>
                                   <w:rFonts w:ascii="Cambria Math" w:hAnsi="Cambria Math" w:cs="Times New Roman"/>
                                 </w:rPr>
-                                <m:t>Flig</m:t>
-                              </m:r>
-                              <m:r>
-                                <w:rPr>
-                                  <w:rFonts w:ascii="Cambria Math" w:hAnsi="Cambria Math" w:cs="Times New Roman"/>
-                                </w:rPr>
-                                <m:t>h</m:t>
-                              </m:r>
-                              <m:r>
-                                <w:rPr>
-                                  <w:rFonts w:ascii="Cambria Math" w:hAnsi="Cambria Math" w:cs="Times New Roman"/>
-                                </w:rPr>
-                                <m:t>t</m:t>
+                                <m:t>Flight</m:t>
                               </m:r>
                             </m:e>
                             <m:sub>
@@ -7433,19 +7399,7 @@
                       <w:rPr>
                         <w:rFonts w:ascii="Cambria Math" w:hAnsi="Cambria Math" w:cs="Times New Roman"/>
                       </w:rPr>
-                      <m:t>Flig</m:t>
-                    </m:r>
-                    <m:r>
-                      <w:rPr>
-                        <w:rFonts w:ascii="Cambria Math" w:hAnsi="Cambria Math" w:cs="Times New Roman"/>
-                      </w:rPr>
-                      <m:t>h</m:t>
-                    </m:r>
-                    <m:r>
-                      <w:rPr>
-                        <w:rFonts w:ascii="Cambria Math" w:hAnsi="Cambria Math" w:cs="Times New Roman"/>
-                      </w:rPr>
-                      <m:t>t</m:t>
+                      <m:t>Flight</m:t>
                     </m:r>
                   </m:e>
                   <m:sub>
@@ -8757,19 +8711,7 @@
                       <w:rPr>
                         <w:rFonts w:ascii="Cambria Math" w:hAnsi="Cambria Math" w:cs="Times New Roman"/>
                       </w:rPr>
-                      <m:t>Flig</m:t>
-                    </m:r>
-                    <m:r>
-                      <w:rPr>
-                        <w:rFonts w:ascii="Cambria Math" w:hAnsi="Cambria Math" w:cs="Times New Roman"/>
-                      </w:rPr>
-                      <m:t>h</m:t>
-                    </m:r>
-                    <m:r>
-                      <w:rPr>
-                        <w:rFonts w:ascii="Cambria Math" w:hAnsi="Cambria Math" w:cs="Times New Roman"/>
-                      </w:rPr>
-                      <m:t>t</m:t>
+                      <m:t>Flight</m:t>
                     </m:r>
                   </m:e>
                   <m:sub>
@@ -16139,7 +16081,7 @@
         </w:rPr>
         <w:lastRenderedPageBreak/>
         <w:drawing>
-          <wp:inline distT="0" distB="0" distL="0" distR="0" wp14:anchorId="0974638E" wp14:editId="15132CD4">
+          <wp:inline distT="0" distB="0" distL="0" distR="0" wp14:anchorId="0974638E" wp14:editId="0C4E7A87">
             <wp:extent cx="6414593" cy="2263974"/>
             <wp:effectExtent l="0" t="0" r="0" b="0"/>
             <wp:docPr id="108208970" name="Picture 1"/>
@@ -16381,7 +16323,7 @@
         </w:rPr>
         <w:lastRenderedPageBreak/>
         <w:drawing>
-          <wp:inline distT="0" distB="0" distL="0" distR="0" wp14:anchorId="0729201E" wp14:editId="66819A8E">
+          <wp:inline distT="0" distB="0" distL="0" distR="0" wp14:anchorId="0729201E" wp14:editId="78345FDC">
             <wp:extent cx="5244939" cy="3746385"/>
             <wp:effectExtent l="0" t="0" r="635" b="635"/>
             <wp:docPr id="799130098" name="Picture 2"/>
@@ -17977,7 +17919,7 @@
         </w:rPr>
         <w:t xml:space="preserve"> </w:t>
       </w:r>
-      <w:bookmarkStart w:id="2" w:name="_Hlk162893181"/>
+      <w:bookmarkStart w:id="0" w:name="_Hlk162893181"/>
       <w:r>
         <w:rPr>
           <w:rFonts w:cs="Times New Roman"/>
@@ -18083,7 +18025,7 @@
         </w:rPr>
         <w:t xml:space="preserve"> in fall than spring.</w:t>
       </w:r>
-      <w:bookmarkEnd w:id="2"/>
+      <w:bookmarkEnd w:id="0"/>
       <w:r>
         <w:rPr>
           <w:rFonts w:cs="Times New Roman"/>

</xml_diff>